<commit_message>
Création de code binaire [1]
</commit_message>
<xml_diff>
--- a/decToHex.docx
+++ b/decToHex.docx
@@ -165,7 +165,23 @@
           <w:rFonts w:ascii="Comic Sans MS" w:hAnsi="Comic Sans MS" w:cstheme="minorHAnsi"/>
           <w:sz w:val="32"/>
         </w:rPr>
-        <w:t xml:space="preserve"> E1 </w:t>
+        <w:t xml:space="preserve"> E</w:t>
+      </w:r>
+      <w:r>
+        <w:rPr>
+          <w:rFonts w:ascii="Comic Sans MS" w:hAnsi="Comic Sans MS" w:cstheme="minorHAnsi"/>
+          <w:sz w:val="32"/>
+        </w:rPr>
+        <w:t>4</w:t>
+      </w:r>
+      <w:bookmarkStart w:id="0" w:name="_GoBack"/>
+      <w:bookmarkEnd w:id="0"/>
+      <w:r>
+        <w:rPr>
+          <w:rFonts w:ascii="Comic Sans MS" w:hAnsi="Comic Sans MS" w:cstheme="minorHAnsi"/>
+          <w:sz w:val="32"/>
+        </w:rPr>
+        <w:t xml:space="preserve"> </w:t>
       </w:r>
       <w:r>
         <w:rPr>
@@ -372,8 +388,6 @@
         </w:rPr>
         <w:t xml:space="preserve">E7 </w:t>
       </w:r>
-      <w:bookmarkStart w:id="0" w:name="_GoBack"/>
-      <w:bookmarkEnd w:id="0"/>
       <w:r>
         <w:rPr>
           <w:rFonts w:ascii="Comic Sans MS" w:hAnsi="Comic Sans MS" w:cstheme="minorHAnsi"/>
@@ -563,7 +577,14 @@
           <w:rFonts w:ascii="Comic Sans MS" w:hAnsi="Comic Sans MS" w:cstheme="minorHAnsi"/>
           <w:sz w:val="28"/>
         </w:rPr>
-        <w:t>S’il est inférieur à 10</w:t>
+        <w:t xml:space="preserve">S’il est inférieur à </w:t>
+      </w:r>
+      <w:r>
+        <w:rPr>
+          <w:rFonts w:ascii="Comic Sans MS" w:hAnsi="Comic Sans MS" w:cstheme="minorHAnsi"/>
+          <w:sz w:val="28"/>
+        </w:rPr>
+        <w:t>10</w:t>
       </w:r>
       <w:r>
         <w:rPr>
@@ -578,7 +599,21 @@
           <w:rFonts w:ascii="Comic Sans MS" w:hAnsi="Comic Sans MS" w:cstheme="minorHAnsi"/>
           <w:sz w:val="28"/>
         </w:rPr>
-        <w:t xml:space="preserve"> alors je l’affiche.</w:t>
+        <w:t xml:space="preserve"> </w:t>
+      </w:r>
+      <w:r>
+        <w:rPr>
+          <w:rFonts w:ascii="Comic Sans MS" w:hAnsi="Comic Sans MS" w:cstheme="minorHAnsi"/>
+          <w:sz w:val="28"/>
+        </w:rPr>
+        <w:t xml:space="preserve">(x/10 = 0) </w:t>
+      </w:r>
+      <w:r>
+        <w:rPr>
+          <w:rFonts w:ascii="Comic Sans MS" w:hAnsi="Comic Sans MS" w:cstheme="minorHAnsi"/>
+          <w:sz w:val="28"/>
+        </w:rPr>
+        <w:t>alors je l’affiche.</w:t>
       </w:r>
     </w:p>
     <w:p>
@@ -1115,21 +1150,12 @@
                           <w:sz w:val="40"/>
                         </w:rPr>
                       </w:pPr>
-                      <w:proofErr w:type="gramStart"/>
                       <w:r>
                         <w:rPr>
                           <w:b/>
                           <w:sz w:val="40"/>
                         </w:rPr>
-                        <w:t>x</w:t>
-                      </w:r>
-                      <w:proofErr w:type="gramEnd"/>
-                      <w:r>
-                        <w:rPr>
-                          <w:b/>
-                          <w:sz w:val="40"/>
-                        </w:rPr>
-                        <w:t xml:space="preserve"> &lt;- 1</w:t>
+                        <w:t>x &lt;- 1</w:t>
                       </w:r>
                     </w:p>
                   </w:txbxContent>
@@ -1161,10 +1187,10 @@
               <wp:anchor distT="0" distB="0" distL="114300" distR="114300" simplePos="0" relativeHeight="251668480" behindDoc="0" locked="0" layoutInCell="1" allowOverlap="1" wp14:anchorId="04B20E9F" wp14:editId="3DE799F1">
                 <wp:simplePos x="0" y="0"/>
                 <wp:positionH relativeFrom="margin">
-                  <wp:posOffset>3313007</wp:posOffset>
+                  <wp:posOffset>3341321</wp:posOffset>
                 </wp:positionH>
                 <wp:positionV relativeFrom="paragraph">
-                  <wp:posOffset>1482</wp:posOffset>
+                  <wp:posOffset>31115</wp:posOffset>
                 </wp:positionV>
                 <wp:extent cx="9525" cy="438150"/>
                 <wp:effectExtent l="95250" t="0" r="123825" b="57150"/>
@@ -1213,7 +1239,11 @@
           </mc:Choice>
           <mc:Fallback>
             <w:pict>
-              <v:shape w14:anchorId="4932A6C1" id="Connecteur droit avec flèche 7" o:spid="_x0000_s1026" type="#_x0000_t32" style="position:absolute;margin-left:260.85pt;margin-top:.1pt;width:.75pt;height:34.5pt;flip:x;z-index:251668480;visibility:visible;mso-wrap-style:square;mso-wrap-distance-left:9pt;mso-wrap-distance-top:0;mso-wrap-distance-right:9pt;mso-wrap-distance-bottom:0;mso-position-horizontal:absolute;mso-position-horizontal-relative:margin;mso-position-vertical:absolute;mso-position-vertical-relative:text" o:gfxdata="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" strokecolor="black [3213]" strokeweight="4.5pt">
+              <v:shapetype w14:anchorId="35A2F8F0" id="_x0000_t32" coordsize="21600,21600" o:spt="32" o:oned="t" path="m,l21600,21600e" filled="f">
+                <v:path arrowok="t" fillok="f" o:connecttype="none"/>
+                <o:lock v:ext="edit" shapetype="t"/>
+              </v:shapetype>
+              <v:shape id="Connecteur droit avec flèche 7" o:spid="_x0000_s1026" type="#_x0000_t32" style="position:absolute;margin-left:263.1pt;margin-top:2.45pt;width:.75pt;height:34.5pt;flip:x;z-index:251668480;visibility:visible;mso-wrap-style:square;mso-wrap-distance-left:9pt;mso-wrap-distance-top:0;mso-wrap-distance-right:9pt;mso-wrap-distance-bottom:0;mso-position-horizontal:absolute;mso-position-horizontal-relative:margin;mso-position-vertical:absolute;mso-position-vertical-relative:text" o:gfxdata="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" strokecolor="black [3213]" strokeweight="4.5pt">
                 <v:stroke endarrow="block" joinstyle="miter"/>
                 <w10:wrap anchorx="margin"/>
               </v:shape>
@@ -1239,450 +1269,13 @@
         <mc:AlternateContent>
           <mc:Choice Requires="wps">
             <w:drawing>
-              <wp:anchor distT="45720" distB="45720" distL="114300" distR="114300" simplePos="0" relativeHeight="251687936" behindDoc="0" locked="0" layoutInCell="1" allowOverlap="1">
-                <wp:simplePos x="0" y="0"/>
-                <wp:positionH relativeFrom="column">
-                  <wp:posOffset>2480945</wp:posOffset>
-                </wp:positionH>
-                <wp:positionV relativeFrom="paragraph">
-                  <wp:posOffset>236855</wp:posOffset>
-                </wp:positionV>
-                <wp:extent cx="643255" cy="1404620"/>
-                <wp:effectExtent l="0" t="0" r="0" b="1270"/>
-                <wp:wrapSquare wrapText="bothSides"/>
-                <wp:docPr id="217" name="Zone de texte 2"/>
-                <wp:cNvGraphicFramePr>
-                  <a:graphicFrameLocks xmlns:a="http://schemas.openxmlformats.org/drawingml/2006/main"/>
-                </wp:cNvGraphicFramePr>
-                <a:graphic xmlns:a="http://schemas.openxmlformats.org/drawingml/2006/main">
-                  <a:graphicData uri="http://schemas.microsoft.com/office/word/2010/wordprocessingShape">
-                    <wps:wsp>
-                      <wps:cNvSpPr txBox="1">
-                        <a:spLocks noChangeArrowheads="1"/>
-                      </wps:cNvSpPr>
-                      <wps:spPr bwMode="auto">
-                        <a:xfrm>
-                          <a:off x="0" y="0"/>
-                          <a:ext cx="643255" cy="1404620"/>
-                        </a:xfrm>
-                        <a:prstGeom prst="rect">
-                          <a:avLst/>
-                        </a:prstGeom>
-                        <a:noFill/>
-                        <a:ln w="9525">
-                          <a:noFill/>
-                          <a:miter lim="800000"/>
-                          <a:headEnd/>
-                          <a:tailEnd/>
-                        </a:ln>
-                      </wps:spPr>
-                      <wps:txbx>
-                        <w:txbxContent>
-                          <w:p>
-                            <w:r>
-                              <w:t>ELSE</w:t>
-                            </w:r>
-                          </w:p>
-                        </w:txbxContent>
-                      </wps:txbx>
-                      <wps:bodyPr rot="0" vert="horz" wrap="square" lIns="91440" tIns="45720" rIns="91440" bIns="45720" anchor="t" anchorCtr="0">
-                        <a:spAutoFit/>
-                      </wps:bodyPr>
-                    </wps:wsp>
-                  </a:graphicData>
-                </a:graphic>
-                <wp14:sizeRelH relativeFrom="margin">
-                  <wp14:pctWidth>0</wp14:pctWidth>
-                </wp14:sizeRelH>
-                <wp14:sizeRelV relativeFrom="margin">
-                  <wp14:pctHeight>20000</wp14:pctHeight>
-                </wp14:sizeRelV>
-              </wp:anchor>
-            </w:drawing>
-          </mc:Choice>
-          <mc:Fallback>
-            <w:pict>
-              <v:shapetype id="_x0000_t202" coordsize="21600,21600" o:spt="202" path="m,l,21600r21600,l21600,xe">
-                <v:stroke joinstyle="miter"/>
-                <v:path gradientshapeok="t" o:connecttype="rect"/>
-              </v:shapetype>
-              <v:shape id="Zone de texte 2" o:spid="_x0000_s1027" type="#_x0000_t202" style="position:absolute;margin-left:195.35pt;margin-top:18.65pt;width:50.65pt;height:110.6pt;z-index:251687936;visibility:visible;mso-wrap-style:square;mso-width-percent:0;mso-height-percent:200;mso-wrap-distance-left:9pt;mso-wrap-distance-top:3.6pt;mso-wrap-distance-right:9pt;mso-wrap-distance-bottom:3.6pt;mso-position-horizontal:absolute;mso-position-horizontal-relative:text;mso-position-vertical:absolute;mso-position-vertical-relative:text;mso-width-percent:0;mso-height-percent:200;mso-width-relative:margin;mso-height-relative:margin;v-text-anchor:top" o:gfxdata="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" filled="f" stroked="f">
-                <v:textbox style="mso-fit-shape-to-text:t">
-                  <w:txbxContent>
-                    <w:p>
-                      <w:r>
-                        <w:t>ELSE</w:t>
-                      </w:r>
-                    </w:p>
-                  </w:txbxContent>
-                </v:textbox>
-                <w10:wrap type="square"/>
-              </v:shape>
-            </w:pict>
-          </mc:Fallback>
-        </mc:AlternateContent>
-      </w:r>
-      <w:r>
-        <w:rPr>
-          <w:rFonts w:ascii="Comic Sans MS" w:hAnsi="Comic Sans MS" w:cstheme="minorHAnsi"/>
-          <w:noProof/>
-          <w:sz w:val="32"/>
-        </w:rPr>
-        <mc:AlternateContent>
-          <mc:Choice Requires="wps">
-            <w:drawing>
-              <wp:anchor distT="0" distB="0" distL="114300" distR="114300" simplePos="0" relativeHeight="251739136" behindDoc="0" locked="0" layoutInCell="1" allowOverlap="1">
-                <wp:simplePos x="0" y="0"/>
-                <wp:positionH relativeFrom="margin">
-                  <wp:align>center</wp:align>
-                </wp:positionH>
-                <wp:positionV relativeFrom="paragraph">
-                  <wp:posOffset>168063</wp:posOffset>
-                </wp:positionV>
-                <wp:extent cx="720000" cy="720000"/>
-                <wp:effectExtent l="19050" t="19050" r="23495" b="42545"/>
-                <wp:wrapNone/>
-                <wp:docPr id="13" name="Losange 13"/>
-                <wp:cNvGraphicFramePr/>
-                <a:graphic xmlns:a="http://schemas.openxmlformats.org/drawingml/2006/main">
-                  <a:graphicData uri="http://schemas.microsoft.com/office/word/2010/wordprocessingShape">
-                    <wps:wsp>
-                      <wps:cNvSpPr/>
-                      <wps:spPr>
-                        <a:xfrm>
-                          <a:off x="0" y="0"/>
-                          <a:ext cx="720000" cy="720000"/>
-                        </a:xfrm>
-                        <a:prstGeom prst="diamond">
-                          <a:avLst/>
-                        </a:prstGeom>
-                      </wps:spPr>
-                      <wps:style>
-                        <a:lnRef idx="2">
-                          <a:schemeClr val="accent4">
-                            <a:shade val="50000"/>
-                          </a:schemeClr>
-                        </a:lnRef>
-                        <a:fillRef idx="1">
-                          <a:schemeClr val="accent4"/>
-                        </a:fillRef>
-                        <a:effectRef idx="0">
-                          <a:schemeClr val="accent4"/>
-                        </a:effectRef>
-                        <a:fontRef idx="minor">
-                          <a:schemeClr val="lt1"/>
-                        </a:fontRef>
-                      </wps:style>
-                      <wps:bodyPr rot="0" spcFirstLastPara="0" vertOverflow="overflow" horzOverflow="overflow" vert="horz" wrap="square" lIns="91440" tIns="45720" rIns="91440" bIns="45720" numCol="1" spcCol="0" rtlCol="0" fromWordArt="0" anchor="ctr" anchorCtr="0" forceAA="0" compatLnSpc="1">
-                        <a:prstTxWarp prst="textNoShape">
-                          <a:avLst/>
-                        </a:prstTxWarp>
-                        <a:noAutofit/>
-                      </wps:bodyPr>
-                    </wps:wsp>
-                  </a:graphicData>
-                </a:graphic>
-                <wp14:sizeRelH relativeFrom="margin">
-                  <wp14:pctWidth>0</wp14:pctWidth>
-                </wp14:sizeRelH>
-                <wp14:sizeRelV relativeFrom="margin">
-                  <wp14:pctHeight>0</wp14:pctHeight>
-                </wp14:sizeRelV>
-              </wp:anchor>
-            </w:drawing>
-          </mc:Choice>
-          <mc:Fallback>
-            <w:pict>
-              <v:shapetype w14:anchorId="661C88DA" id="_x0000_t4" coordsize="21600,21600" o:spt="4" path="m10800,l,10800,10800,21600,21600,10800xe">
-                <v:stroke joinstyle="miter"/>
-                <v:path gradientshapeok="t" o:connecttype="rect" textboxrect="5400,5400,16200,16200"/>
-              </v:shapetype>
-              <v:shape id="Losange 13" o:spid="_x0000_s1026" type="#_x0000_t4" style="position:absolute;margin-left:0;margin-top:13.25pt;width:56.7pt;height:56.7pt;z-index:251739136;visibility:visible;mso-wrap-style:square;mso-width-percent:0;mso-height-percent:0;mso-wrap-distance-left:9pt;mso-wrap-distance-top:0;mso-wrap-distance-right:9pt;mso-wrap-distance-bottom:0;mso-position-horizontal:center;mso-position-horizontal-relative:margin;mso-position-vertical:absolute;mso-position-vertical-relative:text;mso-width-percent:0;mso-height-percent:0;mso-width-relative:margin;mso-height-relative:margin;v-text-anchor:middle" o:gfxdata="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" fillcolor="#ffc000 [3207]" strokecolor="#7f5f00 [1607]" strokeweight="1pt">
-                <w10:wrap anchorx="margin"/>
-              </v:shape>
-            </w:pict>
-          </mc:Fallback>
-        </mc:AlternateContent>
-      </w:r>
-    </w:p>
-    <w:p>
-      <w:pPr>
-        <w:ind w:left="0" w:firstLine="0"/>
-        <w:rPr>
-          <w:rFonts w:ascii="Comic Sans MS" w:hAnsi="Comic Sans MS" w:cstheme="minorHAnsi"/>
-          <w:sz w:val="32"/>
-        </w:rPr>
-      </w:pPr>
-      <w:r>
-        <w:rPr>
-          <w:rFonts w:ascii="Comic Sans MS" w:hAnsi="Comic Sans MS" w:cstheme="minorHAnsi"/>
-          <w:noProof/>
-          <w:sz w:val="32"/>
-        </w:rPr>
-        <mc:AlternateContent>
-          <mc:Choice Requires="wps">
-            <w:drawing>
-              <wp:anchor distT="0" distB="0" distL="114300" distR="114300" simplePos="0" relativeHeight="251738112" behindDoc="0" locked="0" layoutInCell="1" allowOverlap="1">
-                <wp:simplePos x="0" y="0"/>
-                <wp:positionH relativeFrom="column">
-                  <wp:posOffset>3611880</wp:posOffset>
-                </wp:positionH>
-                <wp:positionV relativeFrom="paragraph">
-                  <wp:posOffset>219075</wp:posOffset>
-                </wp:positionV>
-                <wp:extent cx="1905000" cy="4630420"/>
-                <wp:effectExtent l="0" t="38100" r="133350" b="55880"/>
-                <wp:wrapNone/>
-                <wp:docPr id="37" name="Connecteur : en angle 37"/>
-                <wp:cNvGraphicFramePr/>
-                <a:graphic xmlns:a="http://schemas.openxmlformats.org/drawingml/2006/main">
-                  <a:graphicData uri="http://schemas.microsoft.com/office/word/2010/wordprocessingShape">
-                    <wps:wsp>
-                      <wps:cNvCnPr/>
-                      <wps:spPr>
-                        <a:xfrm>
-                          <a:off x="0" y="0"/>
-                          <a:ext cx="1905000" cy="4630420"/>
-                        </a:xfrm>
-                        <a:prstGeom prst="bentConnector3">
-                          <a:avLst>
-                            <a:gd name="adj1" fmla="val 100000"/>
-                          </a:avLst>
-                        </a:prstGeom>
-                        <a:ln w="76200">
-                          <a:solidFill>
-                            <a:schemeClr val="tx1"/>
-                          </a:solidFill>
-                          <a:tailEnd type="triangle"/>
-                        </a:ln>
-                      </wps:spPr>
-                      <wps:style>
-                        <a:lnRef idx="1">
-                          <a:schemeClr val="accent1"/>
-                        </a:lnRef>
-                        <a:fillRef idx="0">
-                          <a:schemeClr val="accent1"/>
-                        </a:fillRef>
-                        <a:effectRef idx="0">
-                          <a:schemeClr val="accent1"/>
-                        </a:effectRef>
-                        <a:fontRef idx="minor">
-                          <a:schemeClr val="tx1"/>
-                        </a:fontRef>
-                      </wps:style>
-                      <wps:bodyPr/>
-                    </wps:wsp>
-                  </a:graphicData>
-                </a:graphic>
-              </wp:anchor>
-            </w:drawing>
-          </mc:Choice>
-          <mc:Fallback>
-            <w:pict>
-              <v:shapetype w14:anchorId="00B44CD6" id="_x0000_t34" coordsize="21600,21600" o:spt="34" o:oned="t" adj="10800" path="m,l@0,0@0,21600,21600,21600e" filled="f">
-                <v:stroke joinstyle="miter"/>
-                <v:formulas>
-                  <v:f eqn="val #0"/>
-                </v:formulas>
-                <v:path arrowok="t" fillok="f" o:connecttype="none"/>
-                <v:handles>
-                  <v:h position="#0,center"/>
-                </v:handles>
-                <o:lock v:ext="edit" shapetype="t"/>
-              </v:shapetype>
-              <v:shape id="Connecteur : en angle 37" o:spid="_x0000_s1026" type="#_x0000_t34" style="position:absolute;margin-left:284.4pt;margin-top:17.25pt;width:150pt;height:364.6pt;z-index:251738112;visibility:visible;mso-wrap-style:square;mso-wrap-distance-left:9pt;mso-wrap-distance-top:0;mso-wrap-distance-right:9pt;mso-wrap-distance-bottom:0;mso-position-horizontal:absolute;mso-position-horizontal-relative:text;mso-position-vertical:absolute;mso-position-vertical-relative:text" o:gfxdata="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" adj="21600" strokecolor="black [3213]" strokeweight="6pt">
-                <v:stroke endarrow="block"/>
-              </v:shape>
-            </w:pict>
-          </mc:Fallback>
-        </mc:AlternateContent>
-      </w:r>
-      <w:r>
-        <w:rPr>
-          <w:rFonts w:ascii="Comic Sans MS" w:hAnsi="Comic Sans MS" w:cstheme="minorHAnsi"/>
-          <w:noProof/>
-          <w:sz w:val="32"/>
-        </w:rPr>
-        <mc:AlternateContent>
-          <mc:Choice Requires="wps">
-            <w:drawing>
-              <wp:anchor distT="0" distB="0" distL="114300" distR="114300" simplePos="0" relativeHeight="251684864" behindDoc="0" locked="0" layoutInCell="1" allowOverlap="1">
-                <wp:simplePos x="0" y="0"/>
-                <wp:positionH relativeFrom="column">
-                  <wp:posOffset>2331720</wp:posOffset>
-                </wp:positionH>
-                <wp:positionV relativeFrom="paragraph">
-                  <wp:posOffset>238760</wp:posOffset>
-                </wp:positionV>
-                <wp:extent cx="1036320" cy="411480"/>
-                <wp:effectExtent l="152400" t="38100" r="11430" b="45720"/>
-                <wp:wrapNone/>
-                <wp:docPr id="15" name="Connecteur : en angle 15"/>
-                <wp:cNvGraphicFramePr/>
-                <a:graphic xmlns:a="http://schemas.openxmlformats.org/drawingml/2006/main">
-                  <a:graphicData uri="http://schemas.microsoft.com/office/word/2010/wordprocessingShape">
-                    <wps:wsp>
-                      <wps:cNvCnPr/>
-                      <wps:spPr>
-                        <a:xfrm flipH="1">
-                          <a:off x="0" y="0"/>
-                          <a:ext cx="1036320" cy="411480"/>
-                        </a:xfrm>
-                        <a:prstGeom prst="bentConnector3">
-                          <a:avLst>
-                            <a:gd name="adj1" fmla="val 100225"/>
-                          </a:avLst>
-                        </a:prstGeom>
-                        <a:ln w="76200">
-                          <a:tailEnd type="triangle"/>
-                        </a:ln>
-                      </wps:spPr>
-                      <wps:style>
-                        <a:lnRef idx="3">
-                          <a:schemeClr val="dk1"/>
-                        </a:lnRef>
-                        <a:fillRef idx="0">
-                          <a:schemeClr val="dk1"/>
-                        </a:fillRef>
-                        <a:effectRef idx="2">
-                          <a:schemeClr val="dk1"/>
-                        </a:effectRef>
-                        <a:fontRef idx="minor">
-                          <a:schemeClr val="tx1"/>
-                        </a:fontRef>
-                      </wps:style>
-                      <wps:bodyPr/>
-                    </wps:wsp>
-                  </a:graphicData>
-                </a:graphic>
-                <wp14:sizeRelH relativeFrom="margin">
-                  <wp14:pctWidth>0</wp14:pctWidth>
-                </wp14:sizeRelH>
-                <wp14:sizeRelV relativeFrom="margin">
-                  <wp14:pctHeight>0</wp14:pctHeight>
-                </wp14:sizeRelV>
-              </wp:anchor>
-            </w:drawing>
-          </mc:Choice>
-          <mc:Fallback>
-            <w:pict>
-              <v:shape w14:anchorId="61E4E9EF" id="Connecteur : en angle 15" o:spid="_x0000_s1026" type="#_x0000_t34" style="position:absolute;margin-left:183.6pt;margin-top:18.8pt;width:81.6pt;height:32.4pt;flip:x;z-index:251684864;visibility:visible;mso-wrap-style:square;mso-width-percent:0;mso-height-percent:0;mso-wrap-distance-left:9pt;mso-wrap-distance-top:0;mso-wrap-distance-right:9pt;mso-wrap-distance-bottom:0;mso-position-horizontal:absolute;mso-position-horizontal-relative:text;mso-position-vertical:absolute;mso-position-vertical-relative:text;mso-width-percent:0;mso-height-percent:0;mso-width-relative:margin;mso-height-relative:margin" o:gfxdata="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" adj="21649" strokecolor="black [3200]" strokeweight="6pt">
-                <v:stroke endarrow="block"/>
-              </v:shape>
-            </w:pict>
-          </mc:Fallback>
-        </mc:AlternateContent>
-      </w:r>
-    </w:p>
-    <w:p>
-      <w:pPr>
-        <w:ind w:left="0" w:firstLine="0"/>
-        <w:rPr>
-          <w:rFonts w:ascii="Comic Sans MS" w:hAnsi="Comic Sans MS" w:cstheme="minorHAnsi"/>
-          <w:sz w:val="32"/>
-        </w:rPr>
-      </w:pPr>
-      <w:r>
-        <w:rPr>
-          <w:rFonts w:ascii="Comic Sans MS" w:hAnsi="Comic Sans MS" w:cstheme="minorHAnsi"/>
-          <w:noProof/>
-          <w:sz w:val="32"/>
-        </w:rPr>
-        <mc:AlternateContent>
-          <mc:Choice Requires="wps">
-            <w:drawing>
-              <wp:anchor distT="0" distB="0" distL="114300" distR="114300" simplePos="0" relativeHeight="251710464" behindDoc="0" locked="0" layoutInCell="1" allowOverlap="1" wp14:anchorId="3F654628" wp14:editId="2B41500A">
-                <wp:simplePos x="0" y="0"/>
-                <wp:positionH relativeFrom="column">
-                  <wp:posOffset>2880360</wp:posOffset>
-                </wp:positionH>
-                <wp:positionV relativeFrom="paragraph">
-                  <wp:posOffset>291465</wp:posOffset>
-                </wp:positionV>
-                <wp:extent cx="438150" cy="4221480"/>
-                <wp:effectExtent l="0" t="38100" r="76200" b="45720"/>
-                <wp:wrapNone/>
-                <wp:docPr id="25" name="Connecteur : en angle 25"/>
-                <wp:cNvGraphicFramePr/>
-                <a:graphic xmlns:a="http://schemas.openxmlformats.org/drawingml/2006/main">
-                  <a:graphicData uri="http://schemas.microsoft.com/office/word/2010/wordprocessingShape">
-                    <wps:wsp>
-                      <wps:cNvCnPr/>
-                      <wps:spPr>
-                        <a:xfrm flipV="1">
-                          <a:off x="0" y="0"/>
-                          <a:ext cx="438150" cy="4221480"/>
-                        </a:xfrm>
-                        <a:prstGeom prst="bentConnector3">
-                          <a:avLst>
-                            <a:gd name="adj1" fmla="val 98996"/>
-                          </a:avLst>
-                        </a:prstGeom>
-                        <a:ln w="76200">
-                          <a:tailEnd type="triangle"/>
-                        </a:ln>
-                      </wps:spPr>
-                      <wps:style>
-                        <a:lnRef idx="3">
-                          <a:schemeClr val="dk1"/>
-                        </a:lnRef>
-                        <a:fillRef idx="0">
-                          <a:schemeClr val="dk1"/>
-                        </a:fillRef>
-                        <a:effectRef idx="2">
-                          <a:schemeClr val="dk1"/>
-                        </a:effectRef>
-                        <a:fontRef idx="minor">
-                          <a:schemeClr val="tx1"/>
-                        </a:fontRef>
-                      </wps:style>
-                      <wps:bodyPr/>
-                    </wps:wsp>
-                  </a:graphicData>
-                </a:graphic>
-                <wp14:sizeRelH relativeFrom="margin">
-                  <wp14:pctWidth>0</wp14:pctWidth>
-                </wp14:sizeRelH>
-                <wp14:sizeRelV relativeFrom="margin">
-                  <wp14:pctHeight>0</wp14:pctHeight>
-                </wp14:sizeRelV>
-              </wp:anchor>
-            </w:drawing>
-          </mc:Choice>
-          <mc:Fallback>
-            <w:pict>
-              <v:shape w14:anchorId="4BAA8437" id="Connecteur : en angle 25" o:spid="_x0000_s1026" type="#_x0000_t34" style="position:absolute;margin-left:226.8pt;margin-top:22.95pt;width:34.5pt;height:332.4pt;flip:y;z-index:251710464;visibility:visible;mso-wrap-style:square;mso-width-percent:0;mso-height-percent:0;mso-wrap-distance-left:9pt;mso-wrap-distance-top:0;mso-wrap-distance-right:9pt;mso-wrap-distance-bottom:0;mso-position-horizontal:absolute;mso-position-horizontal-relative:text;mso-position-vertical:absolute;mso-position-vertical-relative:text;mso-width-percent:0;mso-height-percent:0;mso-width-relative:margin;mso-height-relative:margin" o:gfxdata="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" adj="21383" strokecolor="black [3200]" strokeweight="6pt">
-                <v:stroke endarrow="block"/>
-              </v:shape>
-            </w:pict>
-          </mc:Fallback>
-        </mc:AlternateContent>
-      </w:r>
-    </w:p>
-    <w:p>
-      <w:pPr>
-        <w:ind w:left="0" w:firstLine="0"/>
-        <w:rPr>
-          <w:rFonts w:ascii="Comic Sans MS" w:hAnsi="Comic Sans MS" w:cstheme="minorHAnsi"/>
-          <w:sz w:val="32"/>
-        </w:rPr>
-      </w:pPr>
-      <w:r>
-        <w:rPr>
-          <w:rFonts w:ascii="Comic Sans MS" w:hAnsi="Comic Sans MS" w:cstheme="minorHAnsi"/>
-          <w:noProof/>
-          <w:sz w:val="32"/>
-        </w:rPr>
-        <mc:AlternateContent>
-          <mc:Choice Requires="wps">
-            <w:drawing>
               <wp:anchor distT="0" distB="0" distL="114300" distR="114300" simplePos="0" relativeHeight="251675648" behindDoc="0" locked="0" layoutInCell="1" allowOverlap="1">
                 <wp:simplePos x="0" y="0"/>
                 <wp:positionH relativeFrom="margin">
-                  <wp:posOffset>1508760</wp:posOffset>
+                  <wp:posOffset>2475572</wp:posOffset>
                 </wp:positionH>
                 <wp:positionV relativeFrom="paragraph">
-                  <wp:posOffset>31750</wp:posOffset>
+                  <wp:posOffset>163097</wp:posOffset>
                 </wp:positionV>
                 <wp:extent cx="1676400" cy="466725"/>
                 <wp:effectExtent l="0" t="0" r="19050" b="28575"/>
@@ -1767,7 +1360,7 @@
           </mc:Choice>
           <mc:Fallback>
             <w:pict>
-              <v:roundrect id="Rectangle : coins arrondis 2" o:spid="_x0000_s1028" style="position:absolute;margin-left:118.8pt;margin-top:2.5pt;width:132pt;height:36.75pt;z-index:251675648;visibility:visible;mso-wrap-style:square;mso-wrap-distance-left:9pt;mso-wrap-distance-top:0;mso-wrap-distance-right:9pt;mso-wrap-distance-bottom:0;mso-position-horizontal:absolute;mso-position-horizontal-relative:margin;mso-position-vertical:absolute;mso-position-vertical-relative:text;v-text-anchor:middle" arcsize="10923f" o:gfxdata="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" fillcolor="#a5a5a5 [3206]" strokecolor="#525252 [1606]" strokeweight="1pt">
+              <v:roundrect id="Rectangle : coins arrondis 2" o:spid="_x0000_s1027" style="position:absolute;margin-left:194.95pt;margin-top:12.85pt;width:132pt;height:36.75pt;z-index:251675648;visibility:visible;mso-wrap-style:square;mso-wrap-distance-left:9pt;mso-wrap-distance-top:0;mso-wrap-distance-right:9pt;mso-wrap-distance-bottom:0;mso-position-horizontal:absolute;mso-position-horizontal-relative:margin;mso-position-vertical:absolute;mso-position-vertical-relative:text;v-text-anchor:middle" arcsize="10923f" o:gfxdata="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" fillcolor="#a5a5a5 [3206]" strokecolor="#525252 [1606]" strokeweight="1pt">
                 <v:stroke joinstyle="miter"/>
                 <v:textbox>
                   <w:txbxContent>
@@ -1779,8 +1372,6 @@
                           <w:sz w:val="40"/>
                         </w:rPr>
                       </w:pPr>
-                      <w:proofErr w:type="spellStart"/>
-                      <w:proofErr w:type="gramStart"/>
                       <w:r>
                         <w:rPr>
                           <w:b/>
@@ -1788,8 +1379,6 @@
                         </w:rPr>
                         <w:t>gX</w:t>
                       </w:r>
-                      <w:proofErr w:type="spellEnd"/>
-                      <w:proofErr w:type="gramEnd"/>
                       <w:r>
                         <w:rPr>
                           <w:b/>
@@ -1806,6 +1395,15 @@
           </mc:Fallback>
         </mc:AlternateContent>
       </w:r>
+    </w:p>
+    <w:p>
+      <w:pPr>
+        <w:ind w:left="0" w:firstLine="0"/>
+        <w:rPr>
+          <w:rFonts w:ascii="Comic Sans MS" w:hAnsi="Comic Sans MS" w:cstheme="minorHAnsi"/>
+          <w:sz w:val="32"/>
+        </w:rPr>
+      </w:pPr>
       <w:r>
         <w:rPr>
           <w:rFonts w:ascii="Comic Sans MS" w:hAnsi="Comic Sans MS" w:cstheme="minorHAnsi"/>
@@ -1818,10 +1416,10 @@
               <wp:anchor distT="0" distB="0" distL="114300" distR="114300" simplePos="0" relativeHeight="251670528" behindDoc="0" locked="0" layoutInCell="1" allowOverlap="1" wp14:anchorId="04B20E9F" wp14:editId="3DE799F1">
                 <wp:simplePos x="0" y="0"/>
                 <wp:positionH relativeFrom="margin">
-                  <wp:posOffset>2338070</wp:posOffset>
+                  <wp:posOffset>3304882</wp:posOffset>
                 </wp:positionH>
                 <wp:positionV relativeFrom="paragraph">
-                  <wp:posOffset>291465</wp:posOffset>
+                  <wp:posOffset>117377</wp:posOffset>
                 </wp:positionV>
                 <wp:extent cx="9525" cy="438150"/>
                 <wp:effectExtent l="95250" t="0" r="123825" b="57150"/>
@@ -1870,7 +1468,7 @@
           </mc:Choice>
           <mc:Fallback>
             <w:pict>
-              <v:shape w14:anchorId="63D571D3" id="Connecteur droit avec flèche 8" o:spid="_x0000_s1026" type="#_x0000_t32" style="position:absolute;margin-left:184.1pt;margin-top:22.95pt;width:.75pt;height:34.5pt;flip:x;z-index:251670528;visibility:visible;mso-wrap-style:square;mso-wrap-distance-left:9pt;mso-wrap-distance-top:0;mso-wrap-distance-right:9pt;mso-wrap-distance-bottom:0;mso-position-horizontal:absolute;mso-position-horizontal-relative:margin;mso-position-vertical:absolute;mso-position-vertical-relative:text" o:gfxdata="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" strokecolor="black [3213]" strokeweight="4.5pt">
+              <v:shape w14:anchorId="77A2CD60" id="Connecteur droit avec flèche 8" o:spid="_x0000_s1026" type="#_x0000_t32" style="position:absolute;margin-left:260.25pt;margin-top:9.25pt;width:.75pt;height:34.5pt;flip:x;z-index:251670528;visibility:visible;mso-wrap-style:square;mso-wrap-distance-left:9pt;mso-wrap-distance-top:0;mso-wrap-distance-right:9pt;mso-wrap-distance-bottom:0;mso-position-horizontal:absolute;mso-position-horizontal-relative:margin;mso-position-vertical:absolute;mso-position-vertical-relative:text" o:gfxdata="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" strokecolor="black [3213]" strokeweight="4.5pt">
                 <v:stroke endarrow="block" joinstyle="miter"/>
                 <w10:wrap anchorx="margin"/>
               </v:shape>
@@ -1878,6 +1476,355 @@
           </mc:Fallback>
         </mc:AlternateContent>
       </w:r>
+      <w:r>
+        <w:rPr>
+          <w:rFonts w:ascii="Comic Sans MS" w:hAnsi="Comic Sans MS" w:cstheme="minorHAnsi"/>
+          <w:noProof/>
+          <w:sz w:val="32"/>
+        </w:rPr>
+        <mc:AlternateContent>
+          <mc:Choice Requires="wps">
+            <w:drawing>
+              <wp:anchor distT="45720" distB="45720" distL="114300" distR="114300" simplePos="0" relativeHeight="251753472" behindDoc="0" locked="0" layoutInCell="1" allowOverlap="1" wp14:anchorId="649BC3B3" wp14:editId="46AF9CBE">
+                <wp:simplePos x="0" y="0"/>
+                <wp:positionH relativeFrom="column">
+                  <wp:posOffset>3606165</wp:posOffset>
+                </wp:positionH>
+                <wp:positionV relativeFrom="paragraph">
+                  <wp:posOffset>654050</wp:posOffset>
+                </wp:positionV>
+                <wp:extent cx="826135" cy="1404620"/>
+                <wp:effectExtent l="0" t="0" r="0" b="1270"/>
+                <wp:wrapSquare wrapText="bothSides"/>
+                <wp:docPr id="32" name="Zone de texte 2"/>
+                <wp:cNvGraphicFramePr>
+                  <a:graphicFrameLocks xmlns:a="http://schemas.openxmlformats.org/drawingml/2006/main"/>
+                </wp:cNvGraphicFramePr>
+                <a:graphic xmlns:a="http://schemas.openxmlformats.org/drawingml/2006/main">
+                  <a:graphicData uri="http://schemas.microsoft.com/office/word/2010/wordprocessingShape">
+                    <wps:wsp>
+                      <wps:cNvSpPr txBox="1">
+                        <a:spLocks noChangeArrowheads="1"/>
+                      </wps:cNvSpPr>
+                      <wps:spPr bwMode="auto">
+                        <a:xfrm>
+                          <a:off x="0" y="0"/>
+                          <a:ext cx="826135" cy="1404620"/>
+                        </a:xfrm>
+                        <a:prstGeom prst="rect">
+                          <a:avLst/>
+                        </a:prstGeom>
+                        <a:noFill/>
+                        <a:ln w="9525">
+                          <a:noFill/>
+                          <a:miter lim="800000"/>
+                          <a:headEnd/>
+                          <a:tailEnd/>
+                        </a:ln>
+                      </wps:spPr>
+                      <wps:txbx>
+                        <w:txbxContent>
+                          <w:p>
+                            <w:r>
+                              <w:t>Nbr &lt; 10</w:t>
+                            </w:r>
+                          </w:p>
+                        </w:txbxContent>
+                      </wps:txbx>
+                      <wps:bodyPr rot="0" vert="horz" wrap="square" lIns="91440" tIns="45720" rIns="91440" bIns="45720" anchor="t" anchorCtr="0">
+                        <a:spAutoFit/>
+                      </wps:bodyPr>
+                    </wps:wsp>
+                  </a:graphicData>
+                </a:graphic>
+                <wp14:sizeRelH relativeFrom="margin">
+                  <wp14:pctWidth>0</wp14:pctWidth>
+                </wp14:sizeRelH>
+                <wp14:sizeRelV relativeFrom="margin">
+                  <wp14:pctHeight>20000</wp14:pctHeight>
+                </wp14:sizeRelV>
+              </wp:anchor>
+            </w:drawing>
+          </mc:Choice>
+          <mc:Fallback>
+            <w:pict>
+              <v:shapetype w14:anchorId="649BC3B3" id="_x0000_t202" coordsize="21600,21600" o:spt="202" path="m,l,21600r21600,l21600,xe">
+                <v:stroke joinstyle="miter"/>
+                <v:path gradientshapeok="t" o:connecttype="rect"/>
+              </v:shapetype>
+              <v:shape id="Zone de texte 2" o:spid="_x0000_s1028" type="#_x0000_t202" style="position:absolute;margin-left:283.95pt;margin-top:51.5pt;width:65.05pt;height:110.6pt;z-index:251753472;visibility:visible;mso-wrap-style:square;mso-width-percent:0;mso-height-percent:200;mso-wrap-distance-left:9pt;mso-wrap-distance-top:3.6pt;mso-wrap-distance-right:9pt;mso-wrap-distance-bottom:3.6pt;mso-position-horizontal:absolute;mso-position-horizontal-relative:text;mso-position-vertical:absolute;mso-position-vertical-relative:text;mso-width-percent:0;mso-height-percent:200;mso-width-relative:margin;mso-height-relative:margin;v-text-anchor:top" o:gfxdata="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" filled="f" stroked="f">
+                <v:textbox style="mso-fit-shape-to-text:t">
+                  <w:txbxContent>
+                    <w:p>
+                      <w:r>
+                        <w:t>Nbr &lt; 10</w:t>
+                      </w:r>
+                    </w:p>
+                  </w:txbxContent>
+                </v:textbox>
+                <w10:wrap type="square"/>
+              </v:shape>
+            </w:pict>
+          </mc:Fallback>
+        </mc:AlternateContent>
+      </w:r>
+      <w:r>
+        <w:rPr>
+          <w:rFonts w:ascii="Comic Sans MS" w:hAnsi="Comic Sans MS" w:cstheme="minorHAnsi"/>
+          <w:noProof/>
+          <w:sz w:val="32"/>
+        </w:rPr>
+        <mc:AlternateContent>
+          <mc:Choice Requires="wps">
+            <w:drawing>
+              <wp:anchor distT="45720" distB="45720" distL="114300" distR="114300" simplePos="0" relativeHeight="251687936" behindDoc="0" locked="0" layoutInCell="1" allowOverlap="1">
+                <wp:simplePos x="0" y="0"/>
+                <wp:positionH relativeFrom="column">
+                  <wp:posOffset>2476500</wp:posOffset>
+                </wp:positionH>
+                <wp:positionV relativeFrom="paragraph">
+                  <wp:posOffset>640080</wp:posOffset>
+                </wp:positionV>
+                <wp:extent cx="643255" cy="1404620"/>
+                <wp:effectExtent l="0" t="0" r="0" b="1270"/>
+                <wp:wrapSquare wrapText="bothSides"/>
+                <wp:docPr id="217" name="Zone de texte 2"/>
+                <wp:cNvGraphicFramePr>
+                  <a:graphicFrameLocks xmlns:a="http://schemas.openxmlformats.org/drawingml/2006/main"/>
+                </wp:cNvGraphicFramePr>
+                <a:graphic xmlns:a="http://schemas.openxmlformats.org/drawingml/2006/main">
+                  <a:graphicData uri="http://schemas.microsoft.com/office/word/2010/wordprocessingShape">
+                    <wps:wsp>
+                      <wps:cNvSpPr txBox="1">
+                        <a:spLocks noChangeArrowheads="1"/>
+                      </wps:cNvSpPr>
+                      <wps:spPr bwMode="auto">
+                        <a:xfrm>
+                          <a:off x="0" y="0"/>
+                          <a:ext cx="643255" cy="1404620"/>
+                        </a:xfrm>
+                        <a:prstGeom prst="rect">
+                          <a:avLst/>
+                        </a:prstGeom>
+                        <a:noFill/>
+                        <a:ln w="9525">
+                          <a:noFill/>
+                          <a:miter lim="800000"/>
+                          <a:headEnd/>
+                          <a:tailEnd/>
+                        </a:ln>
+                      </wps:spPr>
+                      <wps:txbx>
+                        <w:txbxContent>
+                          <w:p>
+                            <w:r>
+                              <w:t>ELSE</w:t>
+                            </w:r>
+                          </w:p>
+                        </w:txbxContent>
+                      </wps:txbx>
+                      <wps:bodyPr rot="0" vert="horz" wrap="square" lIns="91440" tIns="45720" rIns="91440" bIns="45720" anchor="t" anchorCtr="0">
+                        <a:spAutoFit/>
+                      </wps:bodyPr>
+                    </wps:wsp>
+                  </a:graphicData>
+                </a:graphic>
+                <wp14:sizeRelH relativeFrom="margin">
+                  <wp14:pctWidth>0</wp14:pctWidth>
+                </wp14:sizeRelH>
+                <wp14:sizeRelV relativeFrom="margin">
+                  <wp14:pctHeight>20000</wp14:pctHeight>
+                </wp14:sizeRelV>
+              </wp:anchor>
+            </w:drawing>
+          </mc:Choice>
+          <mc:Fallback>
+            <w:pict>
+              <v:shape id="_x0000_s1029" type="#_x0000_t202" style="position:absolute;margin-left:195pt;margin-top:50.4pt;width:50.65pt;height:110.6pt;z-index:251687936;visibility:visible;mso-wrap-style:square;mso-width-percent:0;mso-height-percent:200;mso-wrap-distance-left:9pt;mso-wrap-distance-top:3.6pt;mso-wrap-distance-right:9pt;mso-wrap-distance-bottom:3.6pt;mso-position-horizontal:absolute;mso-position-horizontal-relative:text;mso-position-vertical:absolute;mso-position-vertical-relative:text;mso-width-percent:0;mso-height-percent:200;mso-width-relative:margin;mso-height-relative:margin;v-text-anchor:top" o:gfxdata="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" filled="f" stroked="f">
+                <v:textbox style="mso-fit-shape-to-text:t">
+                  <w:txbxContent>
+                    <w:p>
+                      <w:r>
+                        <w:t>ELSE</w:t>
+                      </w:r>
+                    </w:p>
+                  </w:txbxContent>
+                </v:textbox>
+                <w10:wrap type="square"/>
+              </v:shape>
+            </w:pict>
+          </mc:Fallback>
+        </mc:AlternateContent>
+      </w:r>
+      <w:r>
+        <w:rPr>
+          <w:rFonts w:ascii="Comic Sans MS" w:hAnsi="Comic Sans MS" w:cstheme="minorHAnsi"/>
+          <w:noProof/>
+          <w:sz w:val="32"/>
+        </w:rPr>
+        <mc:AlternateContent>
+          <mc:Choice Requires="wps">
+            <w:drawing>
+              <wp:anchor distT="0" distB="0" distL="114300" distR="114300" simplePos="0" relativeHeight="251739136" behindDoc="0" locked="0" layoutInCell="1" allowOverlap="1">
+                <wp:simplePos x="0" y="0"/>
+                <wp:positionH relativeFrom="margin">
+                  <wp:posOffset>2956560</wp:posOffset>
+                </wp:positionH>
+                <wp:positionV relativeFrom="paragraph">
+                  <wp:posOffset>570865</wp:posOffset>
+                </wp:positionV>
+                <wp:extent cx="719455" cy="719455"/>
+                <wp:effectExtent l="19050" t="19050" r="23495" b="42545"/>
+                <wp:wrapNone/>
+                <wp:docPr id="13" name="Losange 13"/>
+                <wp:cNvGraphicFramePr/>
+                <a:graphic xmlns:a="http://schemas.openxmlformats.org/drawingml/2006/main">
+                  <a:graphicData uri="http://schemas.microsoft.com/office/word/2010/wordprocessingShape">
+                    <wps:wsp>
+                      <wps:cNvSpPr/>
+                      <wps:spPr>
+                        <a:xfrm>
+                          <a:off x="0" y="0"/>
+                          <a:ext cx="719455" cy="719455"/>
+                        </a:xfrm>
+                        <a:prstGeom prst="diamond">
+                          <a:avLst/>
+                        </a:prstGeom>
+                      </wps:spPr>
+                      <wps:style>
+                        <a:lnRef idx="2">
+                          <a:schemeClr val="accent4">
+                            <a:shade val="50000"/>
+                          </a:schemeClr>
+                        </a:lnRef>
+                        <a:fillRef idx="1">
+                          <a:schemeClr val="accent4"/>
+                        </a:fillRef>
+                        <a:effectRef idx="0">
+                          <a:schemeClr val="accent4"/>
+                        </a:effectRef>
+                        <a:fontRef idx="minor">
+                          <a:schemeClr val="lt1"/>
+                        </a:fontRef>
+                      </wps:style>
+                      <wps:bodyPr rot="0" spcFirstLastPara="0" vertOverflow="overflow" horzOverflow="overflow" vert="horz" wrap="square" lIns="91440" tIns="45720" rIns="91440" bIns="45720" numCol="1" spcCol="0" rtlCol="0" fromWordArt="0" anchor="ctr" anchorCtr="0" forceAA="0" compatLnSpc="1">
+                        <a:prstTxWarp prst="textNoShape">
+                          <a:avLst/>
+                        </a:prstTxWarp>
+                        <a:noAutofit/>
+                      </wps:bodyPr>
+                    </wps:wsp>
+                  </a:graphicData>
+                </a:graphic>
+                <wp14:sizeRelH relativeFrom="margin">
+                  <wp14:pctWidth>0</wp14:pctWidth>
+                </wp14:sizeRelH>
+                <wp14:sizeRelV relativeFrom="margin">
+                  <wp14:pctHeight>0</wp14:pctHeight>
+                </wp14:sizeRelV>
+              </wp:anchor>
+            </w:drawing>
+          </mc:Choice>
+          <mc:Fallback>
+            <w:pict>
+              <v:shapetype w14:anchorId="2AFA0682" id="_x0000_t4" coordsize="21600,21600" o:spt="4" path="m10800,l,10800,10800,21600,21600,10800xe">
+                <v:stroke joinstyle="miter"/>
+                <v:path gradientshapeok="t" o:connecttype="rect" textboxrect="5400,5400,16200,16200"/>
+              </v:shapetype>
+              <v:shape id="Losange 13" o:spid="_x0000_s1026" type="#_x0000_t4" style="position:absolute;margin-left:232.8pt;margin-top:44.95pt;width:56.65pt;height:56.65pt;z-index:251739136;visibility:visible;mso-wrap-style:square;mso-width-percent:0;mso-height-percent:0;mso-wrap-distance-left:9pt;mso-wrap-distance-top:0;mso-wrap-distance-right:9pt;mso-wrap-distance-bottom:0;mso-position-horizontal:absolute;mso-position-horizontal-relative:margin;mso-position-vertical:absolute;mso-position-vertical-relative:text;mso-width-percent:0;mso-height-percent:0;mso-width-relative:margin;mso-height-relative:margin;v-text-anchor:middle" o:gfxdata="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" fillcolor="#ffc000 [3207]" strokecolor="#7f5f00 [1607]" strokeweight="1pt">
+                <w10:wrap anchorx="margin"/>
+              </v:shape>
+            </w:pict>
+          </mc:Fallback>
+        </mc:AlternateContent>
+      </w:r>
+      <w:r>
+        <w:rPr>
+          <w:rFonts w:ascii="Comic Sans MS" w:hAnsi="Comic Sans MS" w:cstheme="minorHAnsi"/>
+          <w:noProof/>
+          <w:sz w:val="32"/>
+        </w:rPr>
+        <mc:AlternateContent>
+          <mc:Choice Requires="wps">
+            <w:drawing>
+              <wp:anchor distT="0" distB="0" distL="114300" distR="114300" simplePos="0" relativeHeight="251684864" behindDoc="0" locked="0" layoutInCell="1" allowOverlap="1">
+                <wp:simplePos x="0" y="0"/>
+                <wp:positionH relativeFrom="column">
+                  <wp:posOffset>2327275</wp:posOffset>
+                </wp:positionH>
+                <wp:positionV relativeFrom="paragraph">
+                  <wp:posOffset>947420</wp:posOffset>
+                </wp:positionV>
+                <wp:extent cx="1036320" cy="411480"/>
+                <wp:effectExtent l="152400" t="38100" r="11430" b="45720"/>
+                <wp:wrapNone/>
+                <wp:docPr id="15" name="Connecteur : en angle 15"/>
+                <wp:cNvGraphicFramePr/>
+                <a:graphic xmlns:a="http://schemas.openxmlformats.org/drawingml/2006/main">
+                  <a:graphicData uri="http://schemas.microsoft.com/office/word/2010/wordprocessingShape">
+                    <wps:wsp>
+                      <wps:cNvCnPr/>
+                      <wps:spPr>
+                        <a:xfrm flipH="1">
+                          <a:off x="0" y="0"/>
+                          <a:ext cx="1036320" cy="411480"/>
+                        </a:xfrm>
+                        <a:prstGeom prst="bentConnector3">
+                          <a:avLst>
+                            <a:gd name="adj1" fmla="val 100225"/>
+                          </a:avLst>
+                        </a:prstGeom>
+                        <a:ln w="76200">
+                          <a:tailEnd type="triangle"/>
+                        </a:ln>
+                      </wps:spPr>
+                      <wps:style>
+                        <a:lnRef idx="3">
+                          <a:schemeClr val="dk1"/>
+                        </a:lnRef>
+                        <a:fillRef idx="0">
+                          <a:schemeClr val="dk1"/>
+                        </a:fillRef>
+                        <a:effectRef idx="2">
+                          <a:schemeClr val="dk1"/>
+                        </a:effectRef>
+                        <a:fontRef idx="minor">
+                          <a:schemeClr val="tx1"/>
+                        </a:fontRef>
+                      </wps:style>
+                      <wps:bodyPr/>
+                    </wps:wsp>
+                  </a:graphicData>
+                </a:graphic>
+                <wp14:sizeRelH relativeFrom="margin">
+                  <wp14:pctWidth>0</wp14:pctWidth>
+                </wp14:sizeRelH>
+                <wp14:sizeRelV relativeFrom="margin">
+                  <wp14:pctHeight>0</wp14:pctHeight>
+                </wp14:sizeRelV>
+              </wp:anchor>
+            </w:drawing>
+          </mc:Choice>
+          <mc:Fallback>
+            <w:pict>
+              <v:shapetype w14:anchorId="2E90B340" id="_x0000_t34" coordsize="21600,21600" o:spt="34" o:oned="t" adj="10800" path="m,l@0,0@0,21600,21600,21600e" filled="f">
+                <v:stroke joinstyle="miter"/>
+                <v:formulas>
+                  <v:f eqn="val #0"/>
+                </v:formulas>
+                <v:path arrowok="t" fillok="f" o:connecttype="none"/>
+                <v:handles>
+                  <v:h position="#0,center"/>
+                </v:handles>
+                <o:lock v:ext="edit" shapetype="t"/>
+              </v:shapetype>
+              <v:shape id="Connecteur : en angle 15" o:spid="_x0000_s1026" type="#_x0000_t34" style="position:absolute;margin-left:183.25pt;margin-top:74.6pt;width:81.6pt;height:32.4pt;flip:x;z-index:251684864;visibility:visible;mso-wrap-style:square;mso-width-percent:0;mso-height-percent:0;mso-wrap-distance-left:9pt;mso-wrap-distance-top:0;mso-wrap-distance-right:9pt;mso-wrap-distance-bottom:0;mso-position-horizontal:absolute;mso-position-horizontal-relative:text;mso-position-vertical:absolute;mso-position-vertical-relative:text;mso-width-percent:0;mso-height-percent:0;mso-width-relative:margin;mso-height-relative:margin" o:gfxdata="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" adj="21649" strokecolor="black [3200]" strokeweight="6pt">
+                <v:stroke endarrow="block"/>
+              </v:shape>
+            </w:pict>
+          </mc:Fallback>
+        </mc:AlternateContent>
+      </w:r>
     </w:p>
     <w:p>
       <w:pPr>
@@ -1896,6 +1843,179 @@
           <w:sz w:val="32"/>
         </w:rPr>
       </w:pPr>
+    </w:p>
+    <w:p>
+      <w:pPr>
+        <w:ind w:left="0" w:firstLine="0"/>
+        <w:rPr>
+          <w:rFonts w:ascii="Comic Sans MS" w:hAnsi="Comic Sans MS" w:cstheme="minorHAnsi"/>
+          <w:sz w:val="32"/>
+        </w:rPr>
+      </w:pPr>
+      <w:r>
+        <w:rPr>
+          <w:rFonts w:ascii="Comic Sans MS" w:hAnsi="Comic Sans MS" w:cstheme="minorHAnsi"/>
+          <w:noProof/>
+          <w:sz w:val="32"/>
+        </w:rPr>
+        <mc:AlternateContent>
+          <mc:Choice Requires="wps">
+            <w:drawing>
+              <wp:anchor distT="0" distB="0" distL="114300" distR="114300" simplePos="0" relativeHeight="251738112" behindDoc="0" locked="0" layoutInCell="1" allowOverlap="1">
+                <wp:simplePos x="0" y="0"/>
+                <wp:positionH relativeFrom="column">
+                  <wp:posOffset>3505200</wp:posOffset>
+                </wp:positionH>
+                <wp:positionV relativeFrom="paragraph">
+                  <wp:posOffset>10794</wp:posOffset>
+                </wp:positionV>
+                <wp:extent cx="2043545" cy="3899131"/>
+                <wp:effectExtent l="0" t="38100" r="147320" b="44450"/>
+                <wp:wrapNone/>
+                <wp:docPr id="37" name="Connecteur : en angle 37"/>
+                <wp:cNvGraphicFramePr/>
+                <a:graphic xmlns:a="http://schemas.openxmlformats.org/drawingml/2006/main">
+                  <a:graphicData uri="http://schemas.microsoft.com/office/word/2010/wordprocessingShape">
+                    <wps:wsp>
+                      <wps:cNvCnPr/>
+                      <wps:spPr>
+                        <a:xfrm>
+                          <a:off x="0" y="0"/>
+                          <a:ext cx="2043545" cy="3899131"/>
+                        </a:xfrm>
+                        <a:prstGeom prst="bentConnector3">
+                          <a:avLst>
+                            <a:gd name="adj1" fmla="val 100000"/>
+                          </a:avLst>
+                        </a:prstGeom>
+                        <a:ln w="76200">
+                          <a:solidFill>
+                            <a:schemeClr val="tx1"/>
+                          </a:solidFill>
+                          <a:tailEnd type="triangle"/>
+                        </a:ln>
+                      </wps:spPr>
+                      <wps:style>
+                        <a:lnRef idx="1">
+                          <a:schemeClr val="accent1"/>
+                        </a:lnRef>
+                        <a:fillRef idx="0">
+                          <a:schemeClr val="accent1"/>
+                        </a:fillRef>
+                        <a:effectRef idx="0">
+                          <a:schemeClr val="accent1"/>
+                        </a:effectRef>
+                        <a:fontRef idx="minor">
+                          <a:schemeClr val="tx1"/>
+                        </a:fontRef>
+                      </wps:style>
+                      <wps:bodyPr/>
+                    </wps:wsp>
+                  </a:graphicData>
+                </a:graphic>
+                <wp14:sizeRelH relativeFrom="margin">
+                  <wp14:pctWidth>0</wp14:pctWidth>
+                </wp14:sizeRelH>
+                <wp14:sizeRelV relativeFrom="margin">
+                  <wp14:pctHeight>0</wp14:pctHeight>
+                </wp14:sizeRelV>
+              </wp:anchor>
+            </w:drawing>
+          </mc:Choice>
+          <mc:Fallback>
+            <w:pict>
+              <v:shape w14:anchorId="06D74F98" id="Connecteur : en angle 37" o:spid="_x0000_s1026" type="#_x0000_t34" style="position:absolute;margin-left:276pt;margin-top:.85pt;width:160.9pt;height:307pt;z-index:251738112;visibility:visible;mso-wrap-style:square;mso-width-percent:0;mso-height-percent:0;mso-wrap-distance-left:9pt;mso-wrap-distance-top:0;mso-wrap-distance-right:9pt;mso-wrap-distance-bottom:0;mso-position-horizontal:absolute;mso-position-horizontal-relative:text;mso-position-vertical:absolute;mso-position-vertical-relative:text;mso-width-percent:0;mso-height-percent:0;mso-width-relative:margin;mso-height-relative:margin" o:gfxdata="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" adj="21600" strokecolor="black [3213]" strokeweight="6pt">
+                <v:stroke endarrow="block"/>
+              </v:shape>
+            </w:pict>
+          </mc:Fallback>
+        </mc:AlternateContent>
+      </w:r>
+    </w:p>
+    <w:p>
+      <w:pPr>
+        <w:ind w:left="0" w:firstLine="0"/>
+        <w:rPr>
+          <w:rFonts w:ascii="Comic Sans MS" w:hAnsi="Comic Sans MS" w:cstheme="minorHAnsi"/>
+          <w:sz w:val="32"/>
+        </w:rPr>
+      </w:pPr>
+      <w:r>
+        <w:rPr>
+          <w:rFonts w:ascii="Comic Sans MS" w:hAnsi="Comic Sans MS" w:cstheme="minorHAnsi"/>
+          <w:noProof/>
+          <w:sz w:val="32"/>
+        </w:rPr>
+        <mc:AlternateContent>
+          <mc:Choice Requires="wps">
+            <w:drawing>
+              <wp:anchor distT="0" distB="0" distL="114300" distR="114300" simplePos="0" relativeHeight="251710464" behindDoc="0" locked="0" layoutInCell="1" allowOverlap="1" wp14:anchorId="3F654628" wp14:editId="2B41500A">
+                <wp:simplePos x="0" y="0"/>
+                <wp:positionH relativeFrom="column">
+                  <wp:posOffset>2082800</wp:posOffset>
+                </wp:positionH>
+                <wp:positionV relativeFrom="paragraph">
+                  <wp:posOffset>43180</wp:posOffset>
+                </wp:positionV>
+                <wp:extent cx="1234017" cy="3526367"/>
+                <wp:effectExtent l="0" t="38100" r="80645" b="55245"/>
+                <wp:wrapNone/>
+                <wp:docPr id="25" name="Connecteur : en angle 25"/>
+                <wp:cNvGraphicFramePr/>
+                <a:graphic xmlns:a="http://schemas.openxmlformats.org/drawingml/2006/main">
+                  <a:graphicData uri="http://schemas.microsoft.com/office/word/2010/wordprocessingShape">
+                    <wps:wsp>
+                      <wps:cNvCnPr/>
+                      <wps:spPr>
+                        <a:xfrm flipV="1">
+                          <a:off x="0" y="0"/>
+                          <a:ext cx="1234017" cy="3526367"/>
+                        </a:xfrm>
+                        <a:prstGeom prst="bentConnector3">
+                          <a:avLst>
+                            <a:gd name="adj1" fmla="val 98996"/>
+                          </a:avLst>
+                        </a:prstGeom>
+                        <a:ln w="76200">
+                          <a:tailEnd type="triangle"/>
+                        </a:ln>
+                      </wps:spPr>
+                      <wps:style>
+                        <a:lnRef idx="3">
+                          <a:schemeClr val="dk1"/>
+                        </a:lnRef>
+                        <a:fillRef idx="0">
+                          <a:schemeClr val="dk1"/>
+                        </a:fillRef>
+                        <a:effectRef idx="2">
+                          <a:schemeClr val="dk1"/>
+                        </a:effectRef>
+                        <a:fontRef idx="minor">
+                          <a:schemeClr val="tx1"/>
+                        </a:fontRef>
+                      </wps:style>
+                      <wps:bodyPr/>
+                    </wps:wsp>
+                  </a:graphicData>
+                </a:graphic>
+                <wp14:sizeRelH relativeFrom="margin">
+                  <wp14:pctWidth>0</wp14:pctWidth>
+                </wp14:sizeRelH>
+                <wp14:sizeRelV relativeFrom="margin">
+                  <wp14:pctHeight>0</wp14:pctHeight>
+                </wp14:sizeRelV>
+              </wp:anchor>
+            </w:drawing>
+          </mc:Choice>
+          <mc:Fallback>
+            <w:pict>
+              <v:shape w14:anchorId="4E05380A" id="Connecteur : en angle 25" o:spid="_x0000_s1026" type="#_x0000_t34" style="position:absolute;margin-left:164pt;margin-top:3.4pt;width:97.15pt;height:277.65pt;flip:y;z-index:251710464;visibility:visible;mso-wrap-style:square;mso-width-percent:0;mso-height-percent:0;mso-wrap-distance-left:9pt;mso-wrap-distance-top:0;mso-wrap-distance-right:9pt;mso-wrap-distance-bottom:0;mso-position-horizontal:absolute;mso-position-horizontal-relative:text;mso-position-vertical:absolute;mso-position-vertical-relative:text;mso-width-percent:0;mso-height-percent:0;mso-width-relative:margin;mso-height-relative:margin" o:gfxdata="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" adj="21383" strokecolor="black [3200]" strokeweight="6pt">
+                <v:stroke endarrow="block"/>
+              </v:shape>
+            </w:pict>
+          </mc:Fallback>
+        </mc:AlternateContent>
+      </w:r>
       <w:r>
         <w:rPr>
           <w:rFonts w:ascii="Comic Sans MS" w:hAnsi="Comic Sans MS" w:cstheme="minorHAnsi"/>
@@ -1992,7 +2112,7 @@
           </mc:Choice>
           <mc:Fallback>
             <w:pict>
-              <v:roundrect w14:anchorId="3056E90D" id="Rectangle : coins arrondis 4" o:spid="_x0000_s1029" style="position:absolute;margin-left:124.2pt;margin-top:10.8pt;width:118.2pt;height:36.75pt;z-index:251677696;visibility:visible;mso-wrap-style:square;mso-width-percent:0;mso-wrap-distance-left:9pt;mso-wrap-distance-top:0;mso-wrap-distance-right:9pt;mso-wrap-distance-bottom:0;mso-position-horizontal:absolute;mso-position-horizontal-relative:margin;mso-position-vertical:absolute;mso-position-vertical-relative:text;mso-width-percent:0;mso-width-relative:margin;v-text-anchor:middle" arcsize="10923f" o:gfxdata="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" fillcolor="#a5a5a5 [3206]" strokecolor="#525252 [1606]" strokeweight="1pt">
+              <v:roundrect w14:anchorId="3056E90D" id="Rectangle : coins arrondis 4" o:spid="_x0000_s1030" style="position:absolute;margin-left:124.2pt;margin-top:10.8pt;width:118.2pt;height:36.75pt;z-index:251677696;visibility:visible;mso-wrap-style:square;mso-width-percent:0;mso-wrap-distance-left:9pt;mso-wrap-distance-top:0;mso-wrap-distance-right:9pt;mso-wrap-distance-bottom:0;mso-position-horizontal:absolute;mso-position-horizontal-relative:margin;mso-position-vertical:absolute;mso-position-vertical-relative:text;mso-width-percent:0;mso-width-relative:margin;v-text-anchor:middle" arcsize="10923f" o:gfxdata="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" fillcolor="#a5a5a5 [3206]" strokecolor="#525252 [1606]" strokeweight="1pt">
                 <v:stroke joinstyle="miter"/>
                 <v:textbox>
                   <w:txbxContent>
@@ -2943,14 +3063,7 @@
                                 <w:b/>
                                 <w:sz w:val="40"/>
                               </w:rPr>
-                              <w:t xml:space="preserve">Afficher </w:t>
-                            </w:r>
-                            <w:r>
-                              <w:rPr>
-                                <w:b/>
-                                <w:sz w:val="40"/>
-                              </w:rPr>
-                              <w:t>res</w:t>
+                              <w:t>Afficher res</w:t>
                             </w:r>
                           </w:p>
                         </w:txbxContent>
@@ -4322,14 +4435,7 @@
                                 <w:b/>
                                 <w:sz w:val="40"/>
                               </w:rPr>
-                              <w:t xml:space="preserve"> &lt;- b - </w:t>
-                            </w:r>
-                            <w:r>
-                              <w:rPr>
-                                <w:b/>
-                                <w:sz w:val="40"/>
-                              </w:rPr>
-                              <w:t>gX</w:t>
+                              <w:t xml:space="preserve"> &lt;- b - gX</w:t>
                             </w:r>
                           </w:p>
                         </w:txbxContent>
@@ -5216,7 +5322,7 @@
 </file>
 
 <file path=customXml/itemProps1.xml><?xml version="1.0" encoding="utf-8"?>
-<ds:datastoreItem xmlns:ds="http://schemas.openxmlformats.org/officeDocument/2006/customXml" ds:itemID="{B7721E8C-1944-4B11-AC6D-E9ABF97FE5EB}">
+<ds:datastoreItem xmlns:ds="http://schemas.openxmlformats.org/officeDocument/2006/customXml" ds:itemID="{0D87DF90-76A9-4650-81E7-B3FB1E6E127D}">
   <ds:schemaRefs>
     <ds:schemaRef ds:uri="http://schemas.openxmlformats.org/officeDocument/2006/bibliography"/>
   </ds:schemaRefs>

</xml_diff>